<commit_message>
update business model canvas
</commit_message>
<xml_diff>
--- a/business-model-canvas.docx
+++ b/business-model-canvas.docx
@@ -625,6 +625,34 @@
             <w:r>
               <w:rPr>
                 <w:rFonts w:ascii="Arial" w:hAnsi="Arial"/>
+                <w:b/>
+                <w:color w:val="808080" w:themeColor="background1" w:themeShade="80"/>
+                <w:sz w:val="20"/>
+                <w:u w:val="single"/>
+              </w:rPr>
+              <w:t>Key Partners</w:t>
+            </w:r>
+            <w:r>
+              <w:rPr>
+                <w:rFonts w:ascii="Arial" w:hAnsi="Arial"/>
+                <w:b/>
+                <w:color w:val="808080" w:themeColor="background1" w:themeShade="80"/>
+                <w:sz w:val="20"/>
+                <w:u w:val="single"/>
+              </w:rPr>
+              <w:t>, Key suppliers</w:t>
+            </w:r>
+            <w:r>
+              <w:rPr>
+                <w:rFonts w:ascii="Arial" w:hAnsi="Arial"/>
+                <w:color w:val="808080" w:themeColor="background1" w:themeShade="80"/>
+                <w:sz w:val="20"/>
+              </w:rPr>
+              <w:t xml:space="preserve">: </w:t>
+            </w:r>
+            <w:r>
+              <w:rPr>
+                <w:rFonts w:ascii="Arial" w:hAnsi="Arial"/>
                 <w:color w:val="808080" w:themeColor="background1" w:themeShade="80"/>
                 <w:sz w:val="20"/>
               </w:rPr>
@@ -636,6 +664,42 @@
                 <w:color w:val="808080" w:themeColor="background1" w:themeShade="80"/>
                 <w:sz w:val="20"/>
               </w:rPr>
+              <w:t>.</w:t>
+            </w:r>
+          </w:p>
+          <w:p>
+            <w:pPr>
+              <w:rPr>
+                <w:rFonts w:ascii="Arial" w:hAnsi="Arial"/>
+                <w:color w:val="808080" w:themeColor="background1" w:themeShade="80"/>
+                <w:sz w:val="20"/>
+              </w:rPr>
+            </w:pPr>
+          </w:p>
+          <w:p>
+            <w:pPr>
+              <w:rPr>
+                <w:rFonts w:ascii="Arial" w:hAnsi="Arial"/>
+                <w:color w:val="808080" w:themeColor="background1" w:themeShade="80"/>
+                <w:sz w:val="20"/>
+              </w:rPr>
+            </w:pPr>
+            <w:r>
+              <w:rPr>
+                <w:rFonts w:ascii="Arial" w:hAnsi="Arial"/>
+                <w:b/>
+                <w:color w:val="808080" w:themeColor="background1" w:themeShade="80"/>
+                <w:sz w:val="20"/>
+                <w:u w:val="single"/>
+              </w:rPr>
+              <w:t>Key resource</w:t>
+            </w:r>
+            <w:r>
+              <w:rPr>
+                <w:rFonts w:ascii="Arial" w:hAnsi="Arial"/>
+                <w:color w:val="808080" w:themeColor="background1" w:themeShade="80"/>
+                <w:sz w:val="20"/>
+              </w:rPr>
               <w:t xml:space="preserve">: </w:t>
             </w:r>
             <w:r>
@@ -644,109 +708,223 @@
                 <w:color w:val="808080" w:themeColor="background1" w:themeShade="80"/>
                 <w:sz w:val="20"/>
               </w:rPr>
-              <w:t>những người đầu tư số vốn nhỏ vào các dự án.</w:t>
-            </w:r>
-          </w:p>
-          <w:p>
-            <w:pPr>
-              <w:rPr>
-                <w:rFonts w:ascii="Arial" w:hAnsi="Arial"/>
-                <w:color w:val="808080" w:themeColor="background1" w:themeShade="80"/>
-                <w:sz w:val="20"/>
-              </w:rPr>
-            </w:pPr>
-          </w:p>
-          <w:p>
-            <w:pPr>
-              <w:rPr>
-                <w:rFonts w:ascii="Arial" w:hAnsi="Arial"/>
-                <w:color w:val="808080" w:themeColor="background1" w:themeShade="80"/>
-                <w:sz w:val="20"/>
-              </w:rPr>
-            </w:pPr>
-            <w:r>
-              <w:rPr>
-                <w:rFonts w:ascii="Arial" w:hAnsi="Arial"/>
-                <w:color w:val="808080" w:themeColor="background1" w:themeShade="80"/>
-                <w:sz w:val="20"/>
-              </w:rPr>
-              <w:t xml:space="preserve">Động lực: </w:t>
-            </w:r>
-          </w:p>
-          <w:p>
-            <w:pPr>
-              <w:rPr>
-                <w:rFonts w:ascii="Arial" w:hAnsi="Arial"/>
-                <w:color w:val="808080" w:themeColor="background1" w:themeShade="80"/>
-                <w:sz w:val="20"/>
-              </w:rPr>
-            </w:pPr>
-            <w:r>
-              <w:rPr>
-                <w:rFonts w:ascii="Arial" w:hAnsi="Arial"/>
-                <w:color w:val="808080" w:themeColor="background1" w:themeShade="80"/>
-                <w:sz w:val="20"/>
-              </w:rPr>
-              <w:t>Nguồn đầu tư nhỏ</w:t>
-            </w:r>
-          </w:p>
-          <w:p>
-            <w:pPr>
-              <w:rPr>
-                <w:rFonts w:ascii="Arial" w:hAnsi="Arial"/>
-                <w:color w:val="808080" w:themeColor="background1" w:themeShade="80"/>
-                <w:sz w:val="20"/>
-              </w:rPr>
-            </w:pPr>
-            <w:r>
-              <w:rPr>
-                <w:rFonts w:ascii="Arial" w:hAnsi="Arial"/>
-                <w:color w:val="808080" w:themeColor="background1" w:themeShade="80"/>
-                <w:sz w:val="20"/>
-              </w:rPr>
-              <w:t>Thời gian hoàn vốn theo kỳ</w:t>
-            </w:r>
-          </w:p>
-          <w:p>
-            <w:pPr>
-              <w:rPr>
-                <w:rFonts w:ascii="Arial" w:hAnsi="Arial"/>
-                <w:color w:val="808080" w:themeColor="background1" w:themeShade="80"/>
-                <w:sz w:val="20"/>
-              </w:rPr>
-            </w:pPr>
-            <w:r>
-              <w:rPr>
-                <w:rFonts w:ascii="Arial" w:hAnsi="Arial"/>
-                <w:color w:val="808080" w:themeColor="background1" w:themeShade="80"/>
-                <w:sz w:val="20"/>
-              </w:rPr>
-              <w:t>Các dự án được thẩm định</w:t>
-            </w:r>
-          </w:p>
-          <w:p>
-            <w:pPr>
-              <w:rPr>
-                <w:rFonts w:ascii="Arial" w:hAnsi="Arial"/>
-                <w:color w:val="808080" w:themeColor="background1" w:themeShade="80"/>
-                <w:sz w:val="20"/>
-              </w:rPr>
-            </w:pPr>
-            <w:r>
-              <w:rPr>
-                <w:rFonts w:ascii="Arial" w:hAnsi="Arial"/>
-                <w:color w:val="808080" w:themeColor="background1" w:themeShade="80"/>
-                <w:sz w:val="20"/>
-              </w:rPr>
-              <w:t>Hiểu được mô hình kinh doanh của dự án</w:t>
-            </w:r>
-          </w:p>
-          <w:p>
-            <w:pPr>
-              <w:rPr>
-                <w:rFonts w:ascii="Arial" w:hAnsi="Arial"/>
-              </w:rPr>
-            </w:pPr>
+              <w:t>Cần ở partners nguồn tiền đầu tư để các dự án thực hiện.</w:t>
+            </w:r>
+          </w:p>
+          <w:p>
+            <w:pPr>
+              <w:rPr>
+                <w:rFonts w:ascii="Arial" w:hAnsi="Arial"/>
+                <w:color w:val="808080" w:themeColor="background1" w:themeShade="80"/>
+                <w:sz w:val="20"/>
+              </w:rPr>
+            </w:pPr>
+          </w:p>
+          <w:p>
+            <w:pPr>
+              <w:rPr>
+                <w:rFonts w:ascii="Arial" w:hAnsi="Arial"/>
+                <w:color w:val="808080" w:themeColor="background1" w:themeShade="80"/>
+                <w:sz w:val="20"/>
+              </w:rPr>
+            </w:pPr>
+            <w:r>
+              <w:rPr>
+                <w:rFonts w:ascii="Arial" w:hAnsi="Arial"/>
+                <w:b/>
+                <w:color w:val="808080" w:themeColor="background1" w:themeShade="80"/>
+                <w:sz w:val="20"/>
+                <w:u w:val="single"/>
+              </w:rPr>
+              <w:t>Key activities</w:t>
+            </w:r>
+            <w:r>
+              <w:rPr>
+                <w:rFonts w:ascii="Arial" w:hAnsi="Arial"/>
+                <w:color w:val="808080" w:themeColor="background1" w:themeShade="80"/>
+                <w:sz w:val="20"/>
+              </w:rPr>
+              <w:t>: đầu tư tiền vào các dự án.</w:t>
+            </w:r>
+          </w:p>
+          <w:p>
+            <w:pPr>
+              <w:rPr>
+                <w:rFonts w:ascii="Arial" w:hAnsi="Arial"/>
+                <w:color w:val="808080" w:themeColor="background1" w:themeShade="80"/>
+                <w:sz w:val="20"/>
+              </w:rPr>
+            </w:pPr>
+          </w:p>
+          <w:p>
+            <w:pPr>
+              <w:rPr>
+                <w:rFonts w:ascii="Arial" w:hAnsi="Arial"/>
+                <w:color w:val="808080" w:themeColor="background1" w:themeShade="80"/>
+                <w:sz w:val="20"/>
+              </w:rPr>
+            </w:pPr>
+            <w:r>
+              <w:rPr>
+                <w:rFonts w:ascii="Arial" w:hAnsi="Arial"/>
+                <w:b/>
+                <w:color w:val="808080" w:themeColor="background1" w:themeShade="80"/>
+                <w:sz w:val="20"/>
+                <w:u w:val="single"/>
+              </w:rPr>
+              <w:t>Động lực</w:t>
+            </w:r>
+            <w:r>
+              <w:rPr>
+                <w:rFonts w:ascii="Arial" w:hAnsi="Arial"/>
+                <w:b/>
+                <w:color w:val="808080" w:themeColor="background1" w:themeShade="80"/>
+                <w:sz w:val="20"/>
+                <w:u w:val="single"/>
+              </w:rPr>
+              <w:t xml:space="preserve"> kết nối</w:t>
+            </w:r>
+            <w:r>
+              <w:rPr>
+                <w:rFonts w:ascii="Arial" w:hAnsi="Arial"/>
+                <w:color w:val="808080" w:themeColor="background1" w:themeShade="80"/>
+                <w:sz w:val="20"/>
+              </w:rPr>
+              <w:t>:</w:t>
+            </w:r>
+          </w:p>
+          <w:p>
+            <w:pPr>
+              <w:rPr>
+                <w:rFonts w:ascii="Arial" w:hAnsi="Arial"/>
+                <w:color w:val="808080" w:themeColor="background1" w:themeShade="80"/>
+                <w:sz w:val="20"/>
+              </w:rPr>
+            </w:pPr>
+            <w:r>
+              <w:rPr>
+                <w:rFonts w:ascii="Arial" w:hAnsi="Arial"/>
+                <w:color w:val="808080" w:themeColor="background1" w:themeShade="80"/>
+                <w:sz w:val="20"/>
+              </w:rPr>
+              <w:t>Thông tin về các dự án minh bạch</w:t>
+            </w:r>
+            <w:r>
+              <w:rPr>
+                <w:rFonts w:ascii="Arial" w:hAnsi="Arial"/>
+                <w:color w:val="808080" w:themeColor="background1" w:themeShade="80"/>
+                <w:sz w:val="20"/>
+              </w:rPr>
+              <w:t>, cập nhật liên tục</w:t>
+            </w:r>
+            <w:r>
+              <w:rPr>
+                <w:rFonts w:ascii="Arial" w:hAnsi="Arial"/>
+                <w:color w:val="808080" w:themeColor="background1" w:themeShade="80"/>
+                <w:sz w:val="20"/>
+              </w:rPr>
+              <w:t>.</w:t>
+            </w:r>
+          </w:p>
+          <w:p>
+            <w:pPr>
+              <w:rPr>
+                <w:rFonts w:ascii="Arial" w:hAnsi="Arial"/>
+                <w:color w:val="808080" w:themeColor="background1" w:themeShade="80"/>
+                <w:sz w:val="20"/>
+              </w:rPr>
+            </w:pPr>
+            <w:r>
+              <w:rPr>
+                <w:rFonts w:ascii="Arial" w:hAnsi="Arial"/>
+                <w:color w:val="808080" w:themeColor="background1" w:themeShade="80"/>
+                <w:sz w:val="20"/>
+              </w:rPr>
+              <w:t>Các dự án được kiểm duyệt và tính toán các số liệu tài chính.</w:t>
+            </w:r>
+          </w:p>
+          <w:p>
+            <w:pPr>
+              <w:rPr>
+                <w:rFonts w:ascii="Arial" w:hAnsi="Arial"/>
+                <w:color w:val="808080" w:themeColor="background1" w:themeShade="80"/>
+                <w:sz w:val="20"/>
+              </w:rPr>
+            </w:pPr>
+            <w:r>
+              <w:rPr>
+                <w:rFonts w:ascii="Arial" w:hAnsi="Arial"/>
+                <w:color w:val="808080" w:themeColor="background1" w:themeShade="80"/>
+                <w:sz w:val="20"/>
+              </w:rPr>
+              <w:t>Đảm bảo thời gian hoàn vốn và các giao dịch thông suố</w:t>
+            </w:r>
+            <w:r>
+              <w:rPr>
+                <w:rFonts w:ascii="Arial" w:hAnsi="Arial"/>
+                <w:color w:val="808080" w:themeColor="background1" w:themeShade="80"/>
+                <w:sz w:val="20"/>
+              </w:rPr>
+              <w:t>t.</w:t>
+            </w:r>
+          </w:p>
+          <w:p>
+            <w:pPr>
+              <w:rPr>
+                <w:rFonts w:ascii="Arial" w:hAnsi="Arial"/>
+                <w:color w:val="808080" w:themeColor="background1" w:themeShade="80"/>
+                <w:sz w:val="20"/>
+              </w:rPr>
+            </w:pPr>
+            <w:r>
+              <w:rPr>
+                <w:rFonts w:ascii="Arial" w:hAnsi="Arial"/>
+                <w:color w:val="808080" w:themeColor="background1" w:themeShade="80"/>
+                <w:sz w:val="20"/>
+              </w:rPr>
+              <w:t>Tạo kênh giao tiếp</w:t>
+            </w:r>
+            <w:r>
+              <w:rPr>
+                <w:rFonts w:ascii="Arial" w:hAnsi="Arial"/>
+                <w:color w:val="808080" w:themeColor="background1" w:themeShade="80"/>
+                <w:sz w:val="20"/>
+              </w:rPr>
+              <w:t>,</w:t>
+            </w:r>
+            <w:r>
+              <w:rPr>
+                <w:rFonts w:ascii="Arial" w:hAnsi="Arial"/>
+                <w:color w:val="808080" w:themeColor="background1" w:themeShade="80"/>
+                <w:sz w:val="20"/>
+              </w:rPr>
+              <w:t xml:space="preserve"> giữa người đầu tư và chủ dự án.</w:t>
+            </w:r>
+          </w:p>
+          <w:p>
+            <w:pPr>
+              <w:rPr>
+                <w:rFonts w:ascii="Arial" w:hAnsi="Arial"/>
+                <w:color w:val="808080" w:themeColor="background1" w:themeShade="80"/>
+                <w:sz w:val="20"/>
+              </w:rPr>
+            </w:pPr>
+            <w:r>
+              <w:rPr>
+                <w:rFonts w:ascii="Arial" w:hAnsi="Arial"/>
+                <w:color w:val="808080" w:themeColor="background1" w:themeShade="80"/>
+                <w:sz w:val="20"/>
+              </w:rPr>
+              <w:t>Có chính sách ràng buộc đầu tư, và giải quyết các vấn đề phát sinh</w:t>
+            </w:r>
+            <w:r>
+              <w:rPr>
+                <w:rFonts w:ascii="Arial" w:hAnsi="Arial"/>
+                <w:color w:val="808080" w:themeColor="background1" w:themeShade="80"/>
+                <w:sz w:val="20"/>
+              </w:rPr>
+              <w:t>.</w:t>
+            </w:r>
           </w:p>
         </w:tc>
         <w:tc>
@@ -773,7 +951,114 @@
                 <w:color w:val="808080" w:themeColor="background1" w:themeShade="80"/>
                 <w:sz w:val="20"/>
               </w:rPr>
-              <w:t>Lợi nhuận được trả theo kỳ dựa trên doanh thu.</w:t>
+              <w:t>Tìm kiếm và thẩm định các dự án có tiềm năng.</w:t>
+            </w:r>
+          </w:p>
+          <w:p>
+            <w:pPr>
+              <w:rPr>
+                <w:rFonts w:ascii="Arial" w:hAnsi="Arial"/>
+                <w:color w:val="808080" w:themeColor="background1" w:themeShade="80"/>
+                <w:sz w:val="20"/>
+              </w:rPr>
+            </w:pPr>
+            <w:r>
+              <w:rPr>
+                <w:rFonts w:ascii="Arial" w:hAnsi="Arial"/>
+                <w:color w:val="808080" w:themeColor="background1" w:themeShade="80"/>
+                <w:sz w:val="20"/>
+              </w:rPr>
+              <w:t>Cung cấp hệ thống để đầu tư vào các dự</w:t>
+            </w:r>
+            <w:r>
+              <w:rPr>
+                <w:rFonts w:ascii="Arial" w:hAnsi="Arial"/>
+                <w:color w:val="808080" w:themeColor="background1" w:themeShade="80"/>
+                <w:sz w:val="20"/>
+              </w:rPr>
+              <w:t xml:space="preserve"> án.</w:t>
+            </w:r>
+          </w:p>
+          <w:p>
+            <w:pPr>
+              <w:rPr>
+                <w:rFonts w:ascii="Arial" w:hAnsi="Arial"/>
+                <w:color w:val="808080" w:themeColor="background1" w:themeShade="80"/>
+                <w:sz w:val="20"/>
+              </w:rPr>
+            </w:pPr>
+            <w:r>
+              <w:rPr>
+                <w:rFonts w:ascii="Arial" w:hAnsi="Arial"/>
+                <w:color w:val="808080" w:themeColor="background1" w:themeShade="80"/>
+                <w:sz w:val="20"/>
+              </w:rPr>
+              <w:t xml:space="preserve">Cập nhật, công bố số liệu vận hành từ các dự </w:t>
+            </w:r>
+            <w:r>
+              <w:rPr>
+                <w:rFonts w:ascii="Arial" w:hAnsi="Arial"/>
+                <w:color w:val="808080" w:themeColor="background1" w:themeShade="80"/>
+                <w:sz w:val="20"/>
+              </w:rPr>
+              <w:t>án.</w:t>
+            </w:r>
+          </w:p>
+          <w:p>
+            <w:pPr>
+              <w:rPr>
+                <w:rFonts w:ascii="Arial" w:hAnsi="Arial"/>
+                <w:color w:val="808080" w:themeColor="background1" w:themeShade="80"/>
+                <w:sz w:val="20"/>
+              </w:rPr>
+            </w:pPr>
+            <w:r>
+              <w:rPr>
+                <w:rFonts w:ascii="Arial" w:hAnsi="Arial"/>
+                <w:color w:val="808080" w:themeColor="background1" w:themeShade="80"/>
+                <w:sz w:val="20"/>
+              </w:rPr>
+              <w:t>Lợi nhuận được</w:t>
+            </w:r>
+            <w:r>
+              <w:rPr>
+                <w:rFonts w:ascii="Arial" w:hAnsi="Arial"/>
+                <w:color w:val="808080" w:themeColor="background1" w:themeShade="80"/>
+                <w:sz w:val="20"/>
+              </w:rPr>
+              <w:t xml:space="preserve"> tính t</w:t>
+            </w:r>
+            <w:r>
+              <w:rPr>
+                <w:rFonts w:ascii="Arial" w:hAnsi="Arial"/>
+                <w:color w:val="808080" w:themeColor="background1" w:themeShade="80"/>
+                <w:sz w:val="20"/>
+              </w:rPr>
+              <w:t>oán</w:t>
+            </w:r>
+            <w:r>
+              <w:rPr>
+                <w:rFonts w:ascii="Arial" w:hAnsi="Arial"/>
+                <w:color w:val="808080" w:themeColor="background1" w:themeShade="80"/>
+                <w:sz w:val="20"/>
+              </w:rPr>
+              <w:t xml:space="preserve"> trả theo kỳ dựa trên doanh thu</w:t>
+            </w:r>
+            <w:r>
+              <w:rPr>
+                <w:rFonts w:ascii="Arial" w:hAnsi="Arial"/>
+                <w:color w:val="808080" w:themeColor="background1" w:themeShade="80"/>
+                <w:sz w:val="20"/>
+              </w:rPr>
+              <w:t xml:space="preserve"> của dự án đã đầu tư</w:t>
+            </w:r>
+            <w:r>
+              <w:rPr>
+                <w:rFonts w:ascii="Arial" w:hAnsi="Arial"/>
+                <w:color w:val="808080" w:themeColor="background1" w:themeShade="80"/>
+                <w:sz w:val="20"/>
+              </w:rPr>
+              <w:t>.</w:t>
             </w:r>
             <w:r>
               <w:rPr>
@@ -782,121 +1067,6 @@
                 <w:sz w:val="20"/>
               </w:rPr>
               <w:t xml:space="preserve"> </w:t>
-            </w:r>
-          </w:p>
-          <w:p>
-            <w:pPr>
-              <w:rPr>
-                <w:rFonts w:ascii="Arial" w:hAnsi="Arial"/>
-                <w:color w:val="808080" w:themeColor="background1" w:themeShade="80"/>
-                <w:sz w:val="20"/>
-              </w:rPr>
-            </w:pPr>
-            <w:r>
-              <w:rPr>
-                <w:rFonts w:ascii="Arial" w:hAnsi="Arial"/>
-                <w:color w:val="808080" w:themeColor="background1" w:themeShade="80"/>
-                <w:sz w:val="20"/>
-              </w:rPr>
-              <w:t>Chia sẻ doanh thu qua thông tin đầu tư vào các  dự</w:t>
-            </w:r>
-            <w:r>
-              <w:rPr>
-                <w:rFonts w:ascii="Arial" w:hAnsi="Arial"/>
-                <w:color w:val="808080" w:themeColor="background1" w:themeShade="80"/>
-                <w:sz w:val="20"/>
-              </w:rPr>
-              <w:t xml:space="preserve"> án.</w:t>
-            </w:r>
-            <w:r>
-              <w:rPr>
-                <w:rFonts w:ascii="Arial" w:hAnsi="Arial"/>
-                <w:color w:val="808080" w:themeColor="background1" w:themeShade="80"/>
-                <w:sz w:val="20"/>
-              </w:rPr>
-              <w:t xml:space="preserve"> </w:t>
-            </w:r>
-          </w:p>
-          <w:p>
-            <w:pPr>
-              <w:rPr>
-                <w:rFonts w:ascii="Arial" w:hAnsi="Arial"/>
-                <w:color w:val="808080" w:themeColor="background1" w:themeShade="80"/>
-                <w:sz w:val="20"/>
-              </w:rPr>
-            </w:pPr>
-            <w:r>
-              <w:rPr>
-                <w:rFonts w:ascii="Arial" w:hAnsi="Arial"/>
-                <w:color w:val="808080" w:themeColor="background1" w:themeShade="80"/>
-                <w:sz w:val="20"/>
-              </w:rPr>
-              <w:t>Là người đầ</w:t>
-            </w:r>
-            <w:r>
-              <w:rPr>
-                <w:rFonts w:ascii="Arial" w:hAnsi="Arial"/>
-                <w:color w:val="808080" w:themeColor="background1" w:themeShade="80"/>
-                <w:sz w:val="20"/>
-              </w:rPr>
-              <w:t>u tư</w:t>
-            </w:r>
-            <w:r>
-              <w:rPr>
-                <w:rFonts w:ascii="Arial" w:hAnsi="Arial"/>
-                <w:color w:val="808080" w:themeColor="background1" w:themeShade="80"/>
-                <w:sz w:val="20"/>
-              </w:rPr>
-              <w:t xml:space="preserve"> trực tiếp vào các dự</w:t>
-            </w:r>
-            <w:r>
-              <w:rPr>
-                <w:rFonts w:ascii="Arial" w:hAnsi="Arial"/>
-                <w:color w:val="808080" w:themeColor="background1" w:themeShade="80"/>
-                <w:sz w:val="20"/>
-              </w:rPr>
-              <w:t xml:space="preserve"> án.</w:t>
-            </w:r>
-            <w:r>
-              <w:rPr>
-                <w:rFonts w:ascii="Arial" w:hAnsi="Arial"/>
-                <w:color w:val="808080" w:themeColor="background1" w:themeShade="80"/>
-                <w:sz w:val="20"/>
-              </w:rPr>
-              <w:t xml:space="preserve"> </w:t>
-            </w:r>
-            <w:r>
-              <w:rPr>
-                <w:rFonts w:ascii="Arial" w:hAnsi="Arial"/>
-                <w:color w:val="808080" w:themeColor="background1" w:themeShade="80"/>
-                <w:sz w:val="20"/>
-              </w:rPr>
-              <w:t xml:space="preserve"> </w:t>
-            </w:r>
-          </w:p>
-          <w:p>
-            <w:pPr>
-              <w:rPr>
-                <w:rFonts w:ascii="Arial" w:hAnsi="Arial"/>
-                <w:color w:val="808080" w:themeColor="background1" w:themeShade="80"/>
-                <w:sz w:val="20"/>
-              </w:rPr>
-            </w:pPr>
-            <w:r>
-              <w:rPr>
-                <w:rFonts w:ascii="Arial" w:hAnsi="Arial"/>
-                <w:color w:val="808080" w:themeColor="background1" w:themeShade="80"/>
-                <w:sz w:val="20"/>
-              </w:rPr>
-              <w:t>Doanh thu từ các dự án</w:t>
-            </w:r>
-            <w:r>
-              <w:rPr>
-                <w:rFonts w:ascii="Arial" w:hAnsi="Arial"/>
-                <w:color w:val="808080" w:themeColor="background1" w:themeShade="80"/>
-                <w:sz w:val="20"/>
-              </w:rPr>
-              <w:t>.</w:t>
             </w:r>
           </w:p>
           <w:p>
@@ -933,7 +1103,23 @@
                 <w:color w:val="808080" w:themeColor="background1" w:themeShade="80"/>
                 <w:sz w:val="20"/>
               </w:rPr>
-              <w:t>Cung cấp nền tảng cho những người muốn bắt đầu hoặc mở rộng việc kinh doanh bị thiếu vốn, và cho những nhà đầu tư nhỏ muốn giảm thiểu rủi ro thông qua việc đàu tư chia sẻ</w:t>
+              <w:t>Cung cấp nền tảng cho những người muốn bắt đầu hoặc mở rộng việc kinh doanh bị thiếu vốn, và cho những nhà đầu tư nhỏ muốn giảm thiểu rủi ro thông qua việ</w:t>
+            </w:r>
+            <w:r>
+              <w:rPr>
+                <w:rFonts w:ascii="Arial" w:hAnsi="Arial"/>
+                <w:color w:val="808080" w:themeColor="background1" w:themeShade="80"/>
+                <w:sz w:val="20"/>
+              </w:rPr>
+              <w:t>c đầu</w:t>
+            </w:r>
+            <w:r>
+              <w:rPr>
+                <w:rFonts w:ascii="Arial" w:hAnsi="Arial"/>
+                <w:color w:val="808080" w:themeColor="background1" w:themeShade="80"/>
+                <w:sz w:val="20"/>
+              </w:rPr>
+              <w:t xml:space="preserve"> tư chia sẻ</w:t>
             </w:r>
             <w:r>
               <w:rPr>
@@ -943,13 +1129,31 @@
               </w:rPr>
               <w:t>.</w:t>
             </w:r>
-            <w:r>
-              <w:rPr>
-                <w:rFonts w:ascii="Arial" w:hAnsi="Arial"/>
-                <w:color w:val="808080" w:themeColor="background1" w:themeShade="80"/>
-                <w:sz w:val="20"/>
-              </w:rPr>
-              <w:t xml:space="preserve"> Những dự án phải được thẩm định và kiểm kê số liệu. Đồng thời dòng tiền đầu tư vào dự án được quản lý và chuyển giao đúng cho người</w:t>
+          </w:p>
+          <w:p>
+            <w:pPr>
+              <w:rPr>
+                <w:rFonts w:ascii="Arial" w:hAnsi="Arial"/>
+                <w:color w:val="808080" w:themeColor="background1" w:themeShade="80"/>
+                <w:sz w:val="20"/>
+              </w:rPr>
+            </w:pPr>
+          </w:p>
+          <w:p>
+            <w:pPr>
+              <w:rPr>
+                <w:rFonts w:ascii="Arial" w:hAnsi="Arial"/>
+                <w:color w:val="808080" w:themeColor="background1" w:themeShade="80"/>
+                <w:sz w:val="20"/>
+              </w:rPr>
+            </w:pPr>
+            <w:r>
+              <w:rPr>
+                <w:rFonts w:ascii="Arial" w:hAnsi="Arial"/>
+                <w:color w:val="808080" w:themeColor="background1" w:themeShade="80"/>
+                <w:sz w:val="20"/>
+              </w:rPr>
+              <w:t>Những dự án phải được thẩm định và kiểm kê số liệu. Đồng thời dòng tiền đầu tư vào dự án được quản lý và chuyển giao đúng cho người</w:t>
             </w:r>
             <w:r>
               <w:rPr>
@@ -1055,7 +1259,33 @@
                 <w:color w:val="808080" w:themeColor="background1" w:themeShade="80"/>
                 <w:sz w:val="20"/>
               </w:rPr>
-              <w:t>Phí được thu</w:t>
+              <w:t>Đảm bảo nguồn vốn thông suốt từ người đầu tư đến người thực hiện kinh doanh.</w:t>
+            </w:r>
+          </w:p>
+          <w:p>
+            <w:pPr>
+              <w:ind w:right="-10"/>
+              <w:rPr>
+                <w:rFonts w:ascii="Arial" w:hAnsi="Arial"/>
+                <w:color w:val="808080" w:themeColor="background1" w:themeShade="80"/>
+                <w:sz w:val="20"/>
+              </w:rPr>
+            </w:pPr>
+            <w:r>
+              <w:rPr>
+                <w:rFonts w:ascii="Arial" w:hAnsi="Arial"/>
+                <w:color w:val="808080" w:themeColor="background1" w:themeShade="80"/>
+                <w:sz w:val="20"/>
+              </w:rPr>
+              <w:t>Khi kết thúc một vòng của dự án, đóng vai trò trung gian xử lý các vấn đề</w:t>
+            </w:r>
+            <w:r>
+              <w:rPr>
+                <w:rFonts w:ascii="Arial" w:hAnsi="Arial"/>
+                <w:color w:val="808080" w:themeColor="background1" w:themeShade="80"/>
+                <w:sz w:val="20"/>
+              </w:rPr>
+              <w:t xml:space="preserve"> liên quan.</w:t>
             </w:r>
           </w:p>
         </w:tc>
@@ -1084,16 +1314,60 @@
                 <w:color w:val="808080" w:themeColor="background1" w:themeShade="80"/>
                 <w:sz w:val="20"/>
               </w:rPr>
-              <w:t xml:space="preserve">Người thực hiện kinh doanh: </w:t>
-            </w:r>
-            <w:r>
-              <w:rPr>
-                <w:rFonts w:ascii="Arial" w:hAnsi="Arial"/>
-                <w:color w:val="808080" w:themeColor="background1" w:themeShade="80"/>
-                <w:sz w:val="20"/>
-              </w:rPr>
-              <w:t>cung cấp dự án</w:t>
-            </w:r>
+              <w:t xml:space="preserve">Pay for service: </w:t>
+            </w:r>
+            <w:r>
+              <w:rPr>
+                <w:rFonts w:ascii="Arial" w:hAnsi="Arial"/>
+                <w:color w:val="808080" w:themeColor="background1" w:themeShade="80"/>
+                <w:sz w:val="20"/>
+              </w:rPr>
+              <w:t>Người thực hiệ</w:t>
+            </w:r>
+            <w:r>
+              <w:rPr>
+                <w:rFonts w:ascii="Arial" w:hAnsi="Arial"/>
+                <w:color w:val="808080" w:themeColor="background1" w:themeShade="80"/>
+                <w:sz w:val="20"/>
+              </w:rPr>
+              <w:t>n kinh doanh.</w:t>
+            </w:r>
+          </w:p>
+          <w:p>
+            <w:pPr>
+              <w:ind w:right="-18"/>
+              <w:rPr>
+                <w:rFonts w:ascii="Arial" w:hAnsi="Arial"/>
+                <w:color w:val="808080" w:themeColor="background1" w:themeShade="80"/>
+                <w:sz w:val="20"/>
+              </w:rPr>
+            </w:pPr>
+            <w:r>
+              <w:rPr>
+                <w:rFonts w:ascii="Arial" w:hAnsi="Arial"/>
+                <w:color w:val="808080" w:themeColor="background1" w:themeShade="80"/>
+                <w:sz w:val="20"/>
+              </w:rPr>
+              <w:t>Important customer: những người thực hiện kinh doanh có phương hướng kinh doanh rõ ràng, có cơ sở tiền đề để mở rộng, có giấy phép hợp pháp</w:t>
+            </w:r>
+            <w:r>
+              <w:rPr>
+                <w:rFonts w:ascii="Arial" w:hAnsi="Arial"/>
+                <w:color w:val="808080" w:themeColor="background1" w:themeShade="80"/>
+                <w:sz w:val="20"/>
+              </w:rPr>
+              <w:t>.</w:t>
+            </w:r>
+          </w:p>
+          <w:p>
+            <w:pPr>
+              <w:ind w:right="-18"/>
+              <w:rPr>
+                <w:rFonts w:ascii="Arial" w:hAnsi="Arial"/>
+                <w:color w:val="808080" w:themeColor="background1" w:themeShade="80"/>
+                <w:sz w:val="20"/>
+              </w:rPr>
+            </w:pPr>
           </w:p>
           <w:p>
             <w:pPr>
@@ -1280,40 +1554,74 @@
                 <w:color w:val="808080" w:themeColor="background1" w:themeShade="80"/>
                 <w:sz w:val="20"/>
               </w:rPr>
-              <w:t>Tiền</w:t>
-            </w:r>
-          </w:p>
-          <w:p>
-            <w:pPr>
-              <w:rPr>
-                <w:rFonts w:ascii="Arial" w:hAnsi="Arial"/>
-                <w:color w:val="808080" w:themeColor="background1" w:themeShade="80"/>
-                <w:sz w:val="20"/>
-              </w:rPr>
-            </w:pPr>
-            <w:r>
-              <w:rPr>
-                <w:rFonts w:ascii="Arial" w:hAnsi="Arial"/>
-                <w:color w:val="808080" w:themeColor="background1" w:themeShade="80"/>
-                <w:sz w:val="20"/>
-              </w:rPr>
-              <w:t>Người đầu tư đầu tư t</w:t>
-            </w:r>
-            <w:r>
-              <w:rPr>
-                <w:rFonts w:ascii="Arial" w:hAnsi="Arial"/>
-                <w:color w:val="808080" w:themeColor="background1" w:themeShade="80"/>
-                <w:sz w:val="20"/>
-              </w:rPr>
-              <w:t>rực tiếp lên t</w:t>
-            </w:r>
-            <w:r>
-              <w:rPr>
-                <w:rFonts w:ascii="Arial" w:hAnsi="Arial"/>
-                <w:color w:val="808080" w:themeColor="background1" w:themeShade="80"/>
-                <w:sz w:val="20"/>
-              </w:rPr>
-              <w:t>hông tin các dự án</w:t>
+              <w:t>Nhân viên phân tích, thẩm định</w:t>
+            </w:r>
+            <w:r>
+              <w:rPr>
+                <w:rFonts w:ascii="Arial" w:hAnsi="Arial"/>
+                <w:color w:val="808080" w:themeColor="background1" w:themeShade="80"/>
+                <w:sz w:val="20"/>
+              </w:rPr>
+              <w:t xml:space="preserve"> dự án.</w:t>
+            </w:r>
+          </w:p>
+          <w:p>
+            <w:pPr>
+              <w:rPr>
+                <w:rFonts w:ascii="Arial" w:hAnsi="Arial"/>
+                <w:color w:val="808080" w:themeColor="background1" w:themeShade="80"/>
+                <w:sz w:val="20"/>
+              </w:rPr>
+            </w:pPr>
+            <w:r>
+              <w:rPr>
+                <w:rFonts w:ascii="Arial" w:hAnsi="Arial"/>
+                <w:color w:val="808080" w:themeColor="background1" w:themeShade="80"/>
+                <w:sz w:val="20"/>
+              </w:rPr>
+              <w:t>Flatform</w:t>
+            </w:r>
+            <w:r>
+              <w:rPr>
+                <w:rFonts w:ascii="Arial" w:hAnsi="Arial"/>
+                <w:color w:val="808080" w:themeColor="background1" w:themeShade="80"/>
+                <w:sz w:val="20"/>
+              </w:rPr>
+              <w:t xml:space="preserve"> lưu trữ thông tin và đầu tư.</w:t>
+            </w:r>
+          </w:p>
+          <w:p>
+            <w:pPr>
+              <w:rPr>
+                <w:rFonts w:ascii="Arial" w:hAnsi="Arial"/>
+                <w:color w:val="808080" w:themeColor="background1" w:themeShade="80"/>
+                <w:sz w:val="20"/>
+              </w:rPr>
+            </w:pPr>
+            <w:r>
+              <w:rPr>
+                <w:rFonts w:ascii="Arial" w:hAnsi="Arial"/>
+                <w:color w:val="808080" w:themeColor="background1" w:themeShade="80"/>
+                <w:sz w:val="20"/>
+              </w:rPr>
+              <w:t>Mối quan hệ với những chủ dự án.</w:t>
+            </w:r>
+          </w:p>
+          <w:p>
+            <w:pPr>
+              <w:rPr>
+                <w:rFonts w:ascii="Arial" w:hAnsi="Arial"/>
+                <w:color w:val="808080" w:themeColor="background1" w:themeShade="80"/>
+                <w:sz w:val="20"/>
+              </w:rPr>
+            </w:pPr>
+            <w:r>
+              <w:rPr>
+                <w:rFonts w:ascii="Arial" w:hAnsi="Arial"/>
+                <w:color w:val="808080" w:themeColor="background1" w:themeShade="80"/>
+                <w:sz w:val="20"/>
+              </w:rPr>
+              <w:t>Quỷ bảo hộ cho các dự án</w:t>
             </w:r>
             <w:r>
               <w:rPr>
@@ -1323,32 +1631,6 @@
               </w:rPr>
               <w:t>.</w:t>
             </w:r>
-          </w:p>
-          <w:p>
-            <w:pPr>
-              <w:rPr>
-                <w:rFonts w:ascii="Arial" w:hAnsi="Arial"/>
-                <w:color w:val="808080" w:themeColor="background1" w:themeShade="80"/>
-                <w:sz w:val="20"/>
-              </w:rPr>
-            </w:pPr>
-            <w:r>
-              <w:rPr>
-                <w:rFonts w:ascii="Arial" w:hAnsi="Arial"/>
-                <w:color w:val="808080" w:themeColor="background1" w:themeShade="80"/>
-                <w:sz w:val="20"/>
-              </w:rPr>
-              <w:t>Customer Relationships Revenue Streams?</w:t>
-            </w:r>
-          </w:p>
-          <w:p>
-            <w:pPr>
-              <w:rPr>
-                <w:rFonts w:ascii="Arial" w:hAnsi="Arial"/>
-                <w:color w:val="808080" w:themeColor="background1" w:themeShade="80"/>
-                <w:sz w:val="20"/>
-              </w:rPr>
-            </w:pPr>
           </w:p>
         </w:tc>
         <w:tc>
@@ -1413,25 +1695,31 @@
                 <w:color w:val="808080" w:themeColor="background1" w:themeShade="80"/>
                 <w:sz w:val="20"/>
               </w:rPr>
-              <w:t>Thông qua các mối quan hệ, dự án đã thành công.</w:t>
-            </w:r>
-            <w:bookmarkStart w:id="0" w:name="_GoBack"/>
-            <w:r>
-              <w:rPr>
-                <w:rFonts w:ascii="Arial" w:hAnsi="Arial"/>
-                <w:color w:val="808080" w:themeColor="background1" w:themeShade="80"/>
-                <w:sz w:val="20"/>
-              </w:rPr>
-              <w:t xml:space="preserve"> Ho</w:t>
-            </w:r>
-            <w:bookmarkEnd w:id="0"/>
-            <w:r>
-              <w:rPr>
-                <w:rFonts w:ascii="Arial" w:hAnsi="Arial"/>
-                <w:color w:val="808080" w:themeColor="background1" w:themeShade="80"/>
-                <w:sz w:val="20"/>
-              </w:rPr>
-              <w:t>w are our Channels integrated? Which ones work best? Which ones are most cost-efficient? How are we integrating them with customer routines?</w:t>
+              <w:t>Thông qua các mối quan hệ,</w:t>
+            </w:r>
+            <w:r>
+              <w:rPr>
+                <w:rFonts w:ascii="Arial" w:hAnsi="Arial"/>
+                <w:color w:val="808080" w:themeColor="background1" w:themeShade="80"/>
+                <w:sz w:val="20"/>
+              </w:rPr>
+              <w:t xml:space="preserve"> giới thiệu thông qua</w:t>
+            </w:r>
+            <w:r>
+              <w:rPr>
+                <w:rFonts w:ascii="Arial" w:hAnsi="Arial"/>
+                <w:color w:val="808080" w:themeColor="background1" w:themeShade="80"/>
+                <w:sz w:val="20"/>
+              </w:rPr>
+              <w:t xml:space="preserve"> dự án đã thành công</w:t>
+            </w:r>
+            <w:r>
+              <w:rPr>
+                <w:rFonts w:ascii="Arial" w:hAnsi="Arial"/>
+                <w:color w:val="808080" w:themeColor="background1" w:themeShade="80"/>
+                <w:sz w:val="20"/>
+              </w:rPr>
+              <w:t>.</w:t>
             </w:r>
           </w:p>
           <w:p>
@@ -1449,7 +1737,7 @@
                 <w:color w:val="808080" w:themeColor="background1" w:themeShade="80"/>
                 <w:sz w:val="20"/>
               </w:rPr>
-              <w:t xml:space="preserve"> </w:t>
+              <w:t>Liên kết với các đơn vị sỡ hữu chuỗi có thương hiệu.</w:t>
             </w:r>
           </w:p>
         </w:tc>
@@ -1601,6 +1889,92 @@
             </w:tcBorders>
             <w:shd w:val="clear" w:color="auto" w:fill="FFFFFF"/>
           </w:tcPr>
+          <w:p>
+            <w:pPr>
+              <w:ind w:right="-18"/>
+              <w:rPr>
+                <w:rFonts w:ascii="Arial" w:hAnsi="Arial"/>
+                <w:color w:val="808080" w:themeColor="background1" w:themeShade="80"/>
+                <w:sz w:val="20"/>
+              </w:rPr>
+            </w:pPr>
+            <w:r>
+              <w:rPr>
+                <w:rFonts w:ascii="Arial" w:hAnsi="Arial"/>
+                <w:color w:val="808080" w:themeColor="background1" w:themeShade="80"/>
+                <w:sz w:val="20"/>
+              </w:rPr>
+              <w:t>Khi dự</w:t>
+            </w:r>
+            <w:r>
+              <w:rPr>
+                <w:rFonts w:ascii="Arial" w:hAnsi="Arial"/>
+                <w:color w:val="808080" w:themeColor="background1" w:themeShade="80"/>
+                <w:sz w:val="20"/>
+              </w:rPr>
+              <w:t xml:space="preserve"> án thành công: thu một phần</w:t>
+            </w:r>
+            <w:r>
+              <w:rPr>
+                <w:rFonts w:ascii="Arial" w:hAnsi="Arial"/>
+                <w:color w:val="808080" w:themeColor="background1" w:themeShade="80"/>
+                <w:sz w:val="20"/>
+              </w:rPr>
+              <w:t xml:space="preserve"> từ lợi nhuận của</w:t>
+            </w:r>
+            <w:r>
+              <w:rPr>
+                <w:rFonts w:ascii="Arial" w:hAnsi="Arial"/>
+                <w:color w:val="808080" w:themeColor="background1" w:themeShade="80"/>
+                <w:sz w:val="20"/>
+              </w:rPr>
+              <w:t xml:space="preserve"> người đầu tư và người thực hiện đầu tư khi rút ra</w:t>
+            </w:r>
+            <w:r>
+              <w:rPr>
+                <w:rFonts w:ascii="Arial" w:hAnsi="Arial"/>
+                <w:color w:val="808080" w:themeColor="background1" w:themeShade="80"/>
+                <w:sz w:val="20"/>
+              </w:rPr>
+              <w:t>.</w:t>
+            </w:r>
+          </w:p>
+          <w:p>
+            <w:pPr>
+              <w:ind w:right="-18"/>
+              <w:rPr>
+                <w:rFonts w:ascii="Arial" w:hAnsi="Arial"/>
+                <w:color w:val="808080" w:themeColor="background1" w:themeShade="80"/>
+                <w:sz w:val="20"/>
+              </w:rPr>
+            </w:pPr>
+            <w:r>
+              <w:rPr>
+                <w:rFonts w:ascii="Arial" w:hAnsi="Arial"/>
+                <w:color w:val="808080" w:themeColor="background1" w:themeShade="80"/>
+                <w:sz w:val="20"/>
+              </w:rPr>
+              <w:t>Thu phí</w:t>
+            </w:r>
+            <w:r>
+              <w:rPr>
+                <w:rFonts w:ascii="Arial" w:hAnsi="Arial"/>
+                <w:color w:val="808080" w:themeColor="background1" w:themeShade="80"/>
+                <w:sz w:val="20"/>
+              </w:rPr>
+              <w:t xml:space="preserve"> quản lý dự án</w:t>
+            </w:r>
+            <w:r>
+              <w:rPr>
+                <w:rFonts w:ascii="Arial" w:hAnsi="Arial"/>
+                <w:color w:val="808080" w:themeColor="background1" w:themeShade="80"/>
+                <w:sz w:val="20"/>
+              </w:rPr>
+              <w:t>.</w:t>
+            </w:r>
+            <w:bookmarkStart w:id="0" w:name="_GoBack"/>
+            <w:bookmarkEnd w:id="0"/>
+          </w:p>
           <w:p>
             <w:pPr>
               <w:ind w:right="-18"/>

</xml_diff>